<commit_message>
refactor: Simplify ChatInput component by removing internal state management and delegating send logic to props and context.
</commit_message>
<xml_diff>
--- a/HomeWork/Ky 2A/MLE501.9(Trí tuệ nhân tạo 1 Học máy)/Buổi Học/Tổng kết.docx
+++ b/HomeWork/Ky 2A/MLE501.9(Trí tuệ nhân tạo 1 Học máy)/Buổi Học/Tổng kết.docx
@@ -31,6 +31,7 @@
           <w:bottom w:val="single" w:color="auto" w:sz="4" w:space="0"/>
         </w:pBdr>
       </w:pPr>
+      <w:bookmarkStart w:id="0" w:name="_GoBack"/>
       <w:r>
         <w:drawing>
           <wp:inline distT="0" distB="0" distL="114300" distR="114300">
@@ -74,6 +75,7 @@
           </wp:inline>
         </w:drawing>
       </w:r>
+      <w:bookmarkEnd w:id="0"/>
     </w:p>
     <w:p>
       <w:pPr>
@@ -684,8 +686,6 @@
           <w:lang w:val="en-US"/>
         </w:rPr>
       </w:pPr>
-      <w:bookmarkStart w:id="0" w:name="_GoBack"/>
-      <w:bookmarkEnd w:id="0"/>
     </w:p>
     <w:sectPr>
       <w:pgSz w:w="11906" w:h="16838"/>
@@ -811,7 +811,7 @@
     <w:lsdException w:unhideWhenUsed="0" w:uiPriority="0" w:semiHidden="0" w:name="HTML Sample"/>
     <w:lsdException w:unhideWhenUsed="0" w:uiPriority="0" w:semiHidden="0" w:name="HTML Typewriter"/>
     <w:lsdException w:unhideWhenUsed="0" w:uiPriority="0" w:semiHidden="0" w:name="HTML Variable"/>
-    <w:lsdException w:unhideWhenUsed="0" w:uiPriority="0" w:name="Normal Table"/>
+    <w:lsdException w:qFormat="1" w:unhideWhenUsed="0" w:uiPriority="0" w:name="Normal Table"/>
     <w:lsdException w:unhideWhenUsed="0" w:uiPriority="0" w:semiHidden="0" w:name="annotation subject"/>
     <w:lsdException w:unhideWhenUsed="0" w:uiPriority="0" w:semiHidden="0" w:name="Table Simple 1"/>
     <w:lsdException w:unhideWhenUsed="0" w:uiPriority="0" w:semiHidden="0" w:name="Table Simple 2"/>
@@ -975,6 +975,7 @@
   <w:style w:type="table" w:default="1" w:styleId="3">
     <w:name w:val="Normal Table"/>
     <w:semiHidden/>
+    <w:qFormat/>
     <w:uiPriority w:val="0"/>
     <w:tblPr>
       <w:tblCellMar>

</xml_diff>